<commit_message>
print form ready user exit by pass scan MarkContainerAsShipped and tracking Id scan
</commit_message>
<xml_diff>
--- a/doc/PackLine Interface Spec v0.7.docx
+++ b/doc/PackLine Interface Spec v0.7.docx
@@ -284,34 +284,13 @@
                       </pic:pic>
                       <pic:pic xmlns:pic="http://schemas.openxmlformats.org/drawingml/2006/picture">
                         <pic:nvPicPr>
-                          <pic:cNvPr id="16" name="Рисунок 16"/>
-                          <pic:cNvPicPr/>
-                        </pic:nvPicPr>
-                        <pic:blipFill>
-                          <a:blip r:embed="rId18"/>
-                          <a:stretch>
-                            <a:fillRect/>
-                          </a:stretch>
-                        </pic:blipFill>
-                        <pic:spPr>
-                          <a:xfrm>
-                            <a:off x="0" y="3003550"/>
-                            <a:ext cx="3733800" cy="2743200"/>
-                          </a:xfrm>
-                          <a:prstGeom prst="rect">
-                            <a:avLst/>
-                          </a:prstGeom>
-                        </pic:spPr>
-                      </pic:pic>
-                      <pic:pic xmlns:pic="http://schemas.openxmlformats.org/drawingml/2006/picture">
-                        <pic:nvPicPr>
                           <pic:cNvPr id="22" name="Рисунок 22"/>
                           <pic:cNvPicPr>
                             <a:picLocks noChangeAspect="1"/>
                           </pic:cNvPicPr>
                         </pic:nvPicPr>
                         <pic:blipFill>
-                          <a:blip r:embed="rId19"/>
+                          <a:blip r:embed="rId18"/>
                           <a:stretch>
                             <a:fillRect/>
                           </a:stretch>
@@ -334,7 +313,7 @@
                           </pic:cNvPicPr>
                         </pic:nvPicPr>
                         <pic:blipFill>
-                          <a:blip r:embed="rId20"/>
+                          <a:blip r:embed="rId19"/>
                           <a:stretch>
                             <a:fillRect/>
                           </a:stretch>
@@ -349,6 +328,29 @@
                           </a:prstGeom>
                         </pic:spPr>
                       </pic:pic>
+                      <pic:pic xmlns:pic="http://schemas.openxmlformats.org/drawingml/2006/picture">
+                        <pic:nvPicPr>
+                          <pic:cNvPr id="3" name="Рисунок 3"/>
+                          <pic:cNvPicPr>
+                            <a:picLocks noChangeAspect="1"/>
+                          </pic:cNvPicPr>
+                        </pic:nvPicPr>
+                        <pic:blipFill>
+                          <a:blip r:embed="rId20"/>
+                          <a:stretch>
+                            <a:fillRect/>
+                          </a:stretch>
+                        </pic:blipFill>
+                        <pic:spPr>
+                          <a:xfrm>
+                            <a:off x="0" y="2876299"/>
+                            <a:ext cx="3880049" cy="2895749"/>
+                          </a:xfrm>
+                          <a:prstGeom prst="rect">
+                            <a:avLst/>
+                          </a:prstGeom>
+                        </pic:spPr>
+                      </pic:pic>
                     </wpc:wpc>
                   </a:graphicData>
                 </a:graphic>
@@ -357,7 +359,7 @@
           </mc:Choice>
           <mc:Fallback>
             <w:pict>
-              <v:group id="Полотно 5" o:spid="_x0000_s1026" editas="canvas" style="width:467.5pt;height:599pt;mso-position-horizontal-relative:char;mso-position-vertical-relative:line" coordsize="59372,76073" o:gfxdata="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">
+              <v:group id="Полотно 5" o:spid="_x0000_s1026" editas="canvas" style="width:467.5pt;height:599pt;mso-position-horizontal-relative:char;mso-position-vertical-relative:line" coordsize="59372,76073" o:gfxdata="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">
                 <v:shapetype id="_x0000_t75" coordsize="21600,21600" o:spt="75" o:preferrelative="t" path="m@4@5l@4@11@9@11@9@5xe" filled="f" stroked="f">
                   <v:stroke joinstyle="miter"/>
                   <v:formulas>
@@ -385,14 +387,15 @@
                   <v:imagedata r:id="rId21" o:title=""/>
                   <v:path arrowok="t"/>
                 </v:shape>
-                <v:shape id="Рисунок 16" o:spid="_x0000_s1029" type="#_x0000_t75" style="position:absolute;top:30035;width:37338;height:27432;visibility:visible;mso-wrap-style:square" o:gfxdata="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">
+                <v:shape id="Рисунок 22" o:spid="_x0000_s1029" type="#_x0000_t75" style="position:absolute;left:20063;top:56132;width:39309;height:19941;visibility:visible;mso-wrap-style:square" o:gfxdata="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">
                   <v:imagedata r:id="rId22" o:title=""/>
+                  <v:path arrowok="t"/>
                 </v:shape>
-                <v:shape id="Рисунок 22" o:spid="_x0000_s1030" type="#_x0000_t75" style="position:absolute;left:20063;top:56132;width:39309;height:19941;visibility:visible;mso-wrap-style:square" o:gfxdata="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">
+                <v:shape id="Рисунок 23" o:spid="_x0000_s1030" type="#_x0000_t75" style="position:absolute;left:47751;top:39941;width:10288;height:12256;visibility:visible;mso-wrap-style:square" o:gfxdata="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">
                   <v:imagedata r:id="rId23" o:title=""/>
                   <v:path arrowok="t"/>
                 </v:shape>
-                <v:shape id="Рисунок 23" o:spid="_x0000_s1031" type="#_x0000_t75" style="position:absolute;left:47751;top:39941;width:10288;height:12256;visibility:visible;mso-wrap-style:square" o:gfxdata="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">
+                <v:shape id="Рисунок 3" o:spid="_x0000_s1031" type="#_x0000_t75" style="position:absolute;top:28762;width:38800;height:28958;visibility:visible;mso-wrap-style:square" o:gfxdata="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">
                   <v:imagedata r:id="rId24" o:title=""/>
                   <v:path arrowok="t"/>
                 </v:shape>
@@ -3174,19 +3177,50 @@
       <w:r>
         <w:t xml:space="preserve">Проверяет, что этот контейнер не пустой (поле </w:t>
       </w:r>
-      <w:proofErr w:type="spellStart"/>
       <w:r>
         <w:rPr>
           <w:rStyle w:val="a7"/>
         </w:rPr>
         <w:t>postId</w:t>
       </w:r>
-      <w:proofErr w:type="spellEnd"/>
       <w:r>
         <w:t xml:space="preserve"> </w:t>
       </w:r>
       <w:r>
         <w:t>будет заполнено), иначе выдает предупреждение.</w:t>
+      </w:r>
+      <w:r>
+        <w:t xml:space="preserve"> </w:t>
+      </w:r>
+      <w:r>
+        <w:t xml:space="preserve">Проверяет, что этот контейнер еще не промаркирован (поле </w:t>
+      </w:r>
+      <w:r>
+        <w:rPr>
+          <w:rStyle w:val="a7"/>
+        </w:rPr>
+        <w:t>shipped</w:t>
+      </w:r>
+      <w:r>
+        <w:t xml:space="preserve"> </w:t>
+      </w:r>
+      <w:r>
+        <w:t xml:space="preserve">равно </w:t>
+      </w:r>
+      <w:r>
+        <w:rPr>
+          <w:rStyle w:val="a7"/>
+        </w:rPr>
+        <w:t>false</w:t>
+      </w:r>
+      <w:r>
+        <w:t>)</w:t>
+      </w:r>
+      <w:r>
+        <w:t>, иначе выдает предупреждение</w:t>
+      </w:r>
+      <w:r>
+        <w:t>.</w:t>
       </w:r>
     </w:p>
     <w:p>
@@ -3198,8 +3232,14 @@
         </w:numPr>
         <w:contextualSpacing w:val="0"/>
       </w:pPr>
-      <w:r>
-        <w:t xml:space="preserve">Данный контейнер взвешивается на весах, значение веса записывается в поле </w:t>
+      <w:bookmarkStart w:id="5" w:name="_Ref372746857"/>
+      <w:r>
+        <w:t xml:space="preserve">Данный контейнер </w:t>
+      </w:r>
+      <w:bookmarkStart w:id="6" w:name="_GoBack"/>
+      <w:bookmarkEnd w:id="6"/>
+      <w:r>
+        <w:t xml:space="preserve">взвешивается на весах, значение веса записывается в поле </w:t>
       </w:r>
       <w:proofErr w:type="spellStart"/>
       <w:r>
@@ -3229,6 +3269,7 @@
       <w:r>
         <w:t>, чтобы обновить параметры контейнера в системе.</w:t>
       </w:r>
+      <w:bookmarkEnd w:id="5"/>
     </w:p>
     <w:p>
       <w:pPr>
@@ -3279,6 +3320,9 @@
         <w:pStyle w:val="a5"/>
         <w:ind w:left="792"/>
         <w:contextualSpacing w:val="0"/>
+        <w:rPr>
+          <w:lang w:val="en-US"/>
+        </w:rPr>
       </w:pPr>
       <w:r>
         <w:t xml:space="preserve">Данные для печати собираются с помощью функции </w:t>
@@ -3325,6 +3369,44 @@
       <w:proofErr w:type="gramEnd"/>
       <w:r>
         <w:t xml:space="preserve"> спецификации.</w:t>
+      </w:r>
+    </w:p>
+    <w:p>
+      <w:pPr>
+        <w:pStyle w:val="a5"/>
+        <w:numPr>
+          <w:ilvl w:val="1"/>
+          <w:numId w:val="2"/>
+        </w:numPr>
+        <w:contextualSpacing w:val="0"/>
+      </w:pPr>
+      <w:r>
+        <w:t>Программа ожидает сканирования кода отслеживания данного отправления. Данный код напечатан на этикетках, которые только что были приклеены оператором. Оператору нужно просканировать данный код, чтобы программа его сопоставила с внутренним кодом и проверила, что оператор все сделал правильно.</w:t>
+      </w:r>
+      <w:r>
+        <w:tab/>
+      </w:r>
+      <w:r>
+        <w:br/>
+        <w:t xml:space="preserve">Во время ожидания, контейнер можно перевесить, нажав на соответствующую кнопку, при этом программа перейдет на шаг </w:t>
+      </w:r>
+      <w:r>
+        <w:fldChar w:fldCharType="begin"/>
+      </w:r>
+      <w:r>
+        <w:instrText xml:space="preserve"> REF _Ref372746857 \r \h </w:instrText>
+      </w:r>
+      <w:r>
+        <w:fldChar w:fldCharType="separate"/>
+      </w:r>
+      <w:r>
+        <w:t>6.2</w:t>
+      </w:r>
+      <w:r>
+        <w:fldChar w:fldCharType="end"/>
+      </w:r>
+      <w:r>
+        <w:t>.</w:t>
       </w:r>
     </w:p>
     <w:p>
@@ -3336,7 +3418,7 @@
         </w:numPr>
         <w:contextualSpacing w:val="0"/>
       </w:pPr>
-      <w:bookmarkStart w:id="5" w:name="_Ref368178582"/>
+      <w:bookmarkStart w:id="7" w:name="_Ref368178582"/>
       <w:r>
         <w:t>В программе можно вызвать мастер подготовки маркеров и печати наклеек</w:t>
       </w:r>
@@ -3358,7 +3440,7 @@
       <w:r>
         <w:t xml:space="preserve"> и программа отображает на экране следующие элементы:</w:t>
       </w:r>
-      <w:bookmarkEnd w:id="5"/>
+      <w:bookmarkEnd w:id="7"/>
     </w:p>
     <w:p>
       <w:pPr>
@@ -3630,12 +3712,7 @@
         <w:t xml:space="preserve"> </w:t>
       </w:r>
       <w:r>
-        <w:t>Сервер создает в базе данны</w:t>
-      </w:r>
-      <w:bookmarkStart w:id="6" w:name="_GoBack"/>
-      <w:bookmarkEnd w:id="6"/>
-      <w:r>
-        <w:t xml:space="preserve">х пустые контейнеры, идентификаторы которых равняются переданным маркерам, а размер и прочие параметры коробок копируются из соответствующего </w:t>
+        <w:t xml:space="preserve">Сервер создает в базе данных пустые контейнеры, идентификаторы которых равняются переданным маркерам, а размер и прочие параметры коробок копируются из соответствующего </w:t>
       </w:r>
       <w:r>
         <w:t>типа коробки (</w:t>
@@ -3762,7 +3839,11 @@
       </w:r>
       <w:proofErr w:type="gramEnd"/>
       <w:r>
-        <w:t xml:space="preserve"> (заказчика). Маркеры будут наклеиваться работниками магазина на новые поступления перед их отправкой на упаковочную линию. При этом текущая операция прерывается, и программа отображает на экране следующие элементы:</w:t>
+        <w:t xml:space="preserve"> (заказчика). Маркеры будут наклеиваться работниками магазина на новые </w:t>
+      </w:r>
+      <w:r>
+        <w:lastRenderedPageBreak/>
+        <w:t>поступления перед их отправкой на упаковочную линию. При этом текущая операция прерывается, и программа отображает на экране следующие элементы:</w:t>
       </w:r>
     </w:p>
     <w:p>
@@ -3843,7 +3924,6 @@
         <w:contextualSpacing w:val="0"/>
       </w:pPr>
       <w:r>
-        <w:lastRenderedPageBreak/>
         <w:t>Кнопку «</w:t>
       </w:r>
       <w:r>
@@ -5571,7 +5651,7 @@
 </file>
 
 <file path=customXml/itemProps1.xml><?xml version="1.0" encoding="utf-8"?>
-<ds:datastoreItem xmlns:ds="http://schemas.openxmlformats.org/officeDocument/2006/customXml" ds:itemID="{82677F97-0425-48F9-A471-1BD1094911AB}">
+<ds:datastoreItem xmlns:ds="http://schemas.openxmlformats.org/officeDocument/2006/customXml" ds:itemID="{A1AAA21C-BC09-4717-9D2C-9D448959736B}">
   <ds:schemaRefs>
     <ds:schemaRef ds:uri="http://schemas.openxmlformats.org/officeDocument/2006/bibliography"/>
   </ds:schemaRefs>

</xml_diff>